<commit_message>
In layout one label changed <header>
</commit_message>
<xml_diff>
--- a/Youtube_Video_Links.docx
+++ b/Youtube_Video_Links.docx
@@ -33,6 +33,8 @@
           <w:rStyle w:val="Hyperlink"/>
           <w:rFonts w:ascii="Calibri" w:hAnsi="Calibri"/>
           <w:color w:val="2E74B5" w:themeColor="accent1" w:themeShade="BF"/>
+          <w:sz w:val="24"/>
+          <w:szCs w:val="24"/>
           <w:u w:val="none"/>
         </w:rPr>
       </w:pPr>
@@ -42,6 +44,8 @@
             <w:rStyle w:val="Hyperlink"/>
             <w:rFonts w:ascii="Calibri" w:hAnsi="Calibri"/>
             <w:color w:val="2E74B5" w:themeColor="accent1" w:themeShade="BF"/>
+            <w:sz w:val="24"/>
+            <w:szCs w:val="24"/>
             <w:u w:val="none"/>
           </w:rPr>
           <w:t>https://www.youtube.com/watch?v=qCA3RstER5c</w:t>
@@ -55,6 +59,8 @@
           <w:rStyle w:val="Hyperlink"/>
           <w:rFonts w:ascii="Calibri" w:hAnsi="Calibri"/>
           <w:color w:val="2E74B5" w:themeColor="accent1" w:themeShade="BF"/>
+          <w:sz w:val="24"/>
+          <w:szCs w:val="24"/>
           <w:u w:val="none"/>
         </w:rPr>
       </w:pPr>
@@ -101,6 +107,8 @@
             <w:rStyle w:val="Hyperlink"/>
             <w:rFonts w:ascii="Calibri" w:hAnsi="Calibri"/>
             <w:color w:val="2E74B5" w:themeColor="accent1" w:themeShade="BF"/>
+            <w:sz w:val="24"/>
+            <w:szCs w:val="24"/>
             <w:u w:val="none"/>
           </w:rPr>
           <w:t>https://www.youtube.com/watch?v=khwgTZ_6EwU</w:t>
@@ -161,6 +169,8 @@
           <w:rStyle w:val="Hyperlink"/>
           <w:rFonts w:ascii="Calibri" w:hAnsi="Calibri"/>
           <w:color w:val="2E74B5" w:themeColor="accent1" w:themeShade="BF"/>
+          <w:sz w:val="24"/>
+          <w:szCs w:val="24"/>
           <w:u w:val="none"/>
         </w:rPr>
       </w:pPr>
@@ -170,6 +180,8 @@
             <w:rStyle w:val="Hyperlink"/>
             <w:rFonts w:ascii="Calibri" w:hAnsi="Calibri"/>
             <w:color w:val="2E74B5" w:themeColor="accent1" w:themeShade="BF"/>
+            <w:sz w:val="24"/>
+            <w:szCs w:val="24"/>
             <w:u w:val="none"/>
           </w:rPr>
           <w:t>https://www.youtube.com/watch?v=24OuXB9WDB0</w:t>
@@ -183,11 +195,16 @@
           <w:rStyle w:val="Hyperlink"/>
           <w:rFonts w:ascii="Calibri" w:hAnsi="Calibri"/>
           <w:color w:val="2E74B5" w:themeColor="accent1" w:themeShade="BF"/>
+          <w:sz w:val="24"/>
+          <w:szCs w:val="24"/>
           <w:u w:val="none"/>
         </w:rPr>
       </w:pPr>
     </w:p>
     <w:p>
+      <w:pPr>
+        <w:pStyle w:val="NoSpacing"/>
+      </w:pPr>
       <w:r>
         <w:t xml:space="preserve">(#54) Login, Signup and Logout in </w:t>
       </w:r>
@@ -215,9 +232,13 @@
     </w:p>
     <w:p>
       <w:pPr>
-        <w:rPr>
-          <w:rStyle w:val="Hyperlink"/>
-          <w:color w:val="2E74B5" w:themeColor="accent1" w:themeShade="BF"/>
+        <w:pStyle w:val="NoSpacing"/>
+        <w:rPr>
+          <w:rStyle w:val="Hyperlink"/>
+          <w:rFonts w:ascii="Calibri" w:hAnsi="Calibri"/>
+          <w:color w:val="2E74B5" w:themeColor="accent1" w:themeShade="BF"/>
+          <w:sz w:val="24"/>
+          <w:szCs w:val="24"/>
           <w:u w:val="none"/>
         </w:rPr>
       </w:pPr>
@@ -225,7 +246,10 @@
         <w:r>
           <w:rPr>
             <w:rStyle w:val="Hyperlink"/>
+            <w:rFonts w:ascii="Calibri" w:hAnsi="Calibri"/>
             <w:color w:val="2E74B5" w:themeColor="accent1" w:themeShade="BF"/>
+            <w:sz w:val="24"/>
+            <w:szCs w:val="24"/>
             <w:u w:val="none"/>
           </w:rPr>
           <w:t>https://www.youtube.com/watch?v=LlHjY8s6tZQ</w:t>
@@ -234,11 +258,201 @@
     </w:p>
     <w:p>
       <w:pPr>
+        <w:pStyle w:val="NoSpacing"/>
+        <w:rPr>
+          <w:rStyle w:val="Hyperlink"/>
+          <w:rFonts w:ascii="Calibri" w:hAnsi="Calibri"/>
+          <w:color w:val="2E74B5" w:themeColor="accent1" w:themeShade="BF"/>
+          <w:sz w:val="24"/>
+          <w:szCs w:val="24"/>
+          <w:u w:val="none"/>
+        </w:rPr>
+      </w:pPr>
+    </w:p>
+    <w:p>
+      <w:pPr>
+        <w:pStyle w:val="NoSpacing"/>
+        <w:rPr>
+          <w:rFonts w:cs="Arial"/>
+          <w:bCs/>
+        </w:rPr>
+      </w:pPr>
+      <w:r>
+        <w:rPr>
+          <w:rFonts w:cs="Arial"/>
+        </w:rPr>
+        <w:t>LOGIN FORM WITH SESSION AND LOGOUT FUNCTIONALITY USING ENTITY FRAMEWORK IN MVC (URDU / HINDI)</w:t>
+      </w:r>
+    </w:p>
+    <w:p>
+      <w:pPr>
+        <w:pStyle w:val="NoSpacing"/>
+        <w:rPr>
+          <w:rStyle w:val="Hyperlink"/>
+          <w:rFonts w:ascii="Calibri" w:hAnsi="Calibri"/>
+          <w:color w:val="2E74B5" w:themeColor="accent1" w:themeShade="BF"/>
+          <w:sz w:val="24"/>
+          <w:szCs w:val="24"/>
+          <w:u w:val="none"/>
+        </w:rPr>
+      </w:pPr>
+      <w:hyperlink r:id="rId8" w:history="1">
+        <w:r>
+          <w:rPr>
+            <w:rStyle w:val="Hyperlink"/>
+            <w:rFonts w:ascii="Calibri" w:hAnsi="Calibri"/>
+            <w:color w:val="2E74B5" w:themeColor="accent1" w:themeShade="BF"/>
+            <w:sz w:val="24"/>
+            <w:szCs w:val="24"/>
+            <w:u w:val="none"/>
+          </w:rPr>
+          <w:t>https://www.youtube.com/watch?v=vJ57KWu_tpc</w:t>
+        </w:r>
+      </w:hyperlink>
+    </w:p>
+    <w:p>
+      <w:pPr>
+        <w:pStyle w:val="NoSpacing"/>
+        <w:rPr>
+          <w:rStyle w:val="Hyperlink"/>
+          <w:rFonts w:ascii="Calibri" w:hAnsi="Calibri"/>
+          <w:color w:val="2E74B5" w:themeColor="accent1" w:themeShade="BF"/>
+          <w:sz w:val="24"/>
+          <w:szCs w:val="24"/>
+          <w:u w:val="none"/>
+        </w:rPr>
+      </w:pPr>
+    </w:p>
+    <w:p>
+      <w:pPr>
+        <w:pStyle w:val="NoSpacing"/>
+        <w:rPr>
+          <w:rStyle w:val="Hyperlink"/>
+          <w:rFonts w:cs="Arial"/>
+          <w:color w:val="auto"/>
+          <w:u w:val="none"/>
+        </w:rPr>
+      </w:pPr>
+      <w:r>
+        <w:rPr>
+          <w:rFonts w:cs="Arial"/>
+          <w:bCs/>
+        </w:rPr>
+        <w:t xml:space="preserve">How to Create </w:t>
+      </w:r>
+      <w:proofErr w:type="spellStart"/>
+      <w:r>
+        <w:rPr>
+          <w:rFonts w:cs="Arial"/>
+          <w:bCs/>
+        </w:rPr>
+        <w:t>Mvc</w:t>
+      </w:r>
+      <w:proofErr w:type="spellEnd"/>
+      <w:r>
+        <w:rPr>
+          <w:rFonts w:cs="Arial"/>
+          <w:bCs/>
+        </w:rPr>
+        <w:t xml:space="preserve"> Login Page in C# Asp.net </w:t>
+      </w:r>
+      <w:proofErr w:type="spellStart"/>
+      <w:r>
+        <w:rPr>
+          <w:rFonts w:cs="Arial"/>
+          <w:bCs/>
+        </w:rPr>
+        <w:t>Mvc</w:t>
+      </w:r>
+      <w:proofErr w:type="spellEnd"/>
+      <w:r>
+        <w:rPr>
+          <w:rFonts w:cs="Arial"/>
+          <w:bCs/>
+        </w:rPr>
+        <w:t xml:space="preserve"> with session and authorize method</w:t>
+      </w:r>
+    </w:p>
+    <w:p>
+      <w:pPr>
+        <w:pStyle w:val="NoSpacing"/>
+        <w:rPr>
+          <w:rStyle w:val="Hyperlink"/>
+          <w:rFonts w:ascii="Calibri" w:hAnsi="Calibri"/>
+          <w:color w:val="2E74B5" w:themeColor="accent1" w:themeShade="BF"/>
+          <w:sz w:val="24"/>
+          <w:szCs w:val="24"/>
+        </w:rPr>
+      </w:pPr>
+      <w:hyperlink r:id="rId9" w:history="1">
+        <w:r>
+          <w:rPr>
+            <w:rStyle w:val="Hyperlink"/>
+            <w:rFonts w:ascii="Calibri" w:hAnsi="Calibri"/>
+            <w:color w:val="2E74B5" w:themeColor="accent1" w:themeShade="BF"/>
+            <w:sz w:val="24"/>
+            <w:szCs w:val="24"/>
+          </w:rPr>
+          <w:t>https://www.youtube.com/watch?v=EyrKUSwi4uI</w:t>
+        </w:r>
+      </w:hyperlink>
+    </w:p>
+    <w:p>
+      <w:pPr>
+        <w:pStyle w:val="NoSpacing"/>
+        <w:rPr>
+          <w:rStyle w:val="Hyperlink"/>
+          <w:rFonts w:ascii="Calibri" w:hAnsi="Calibri"/>
+          <w:color w:val="2E74B5" w:themeColor="accent1" w:themeShade="BF"/>
+          <w:sz w:val="24"/>
+          <w:szCs w:val="24"/>
+        </w:rPr>
+      </w:pPr>
+    </w:p>
+    <w:p>
+      <w:pPr>
+        <w:pStyle w:val="NoSpacing"/>
+      </w:pPr>
+      <w:r>
+        <w:t>Part 13- Insert data into MULTIPLE TABLES in an ASP.NET MVC application</w:t>
+      </w:r>
+    </w:p>
+    <w:p>
+      <w:pPr>
+        <w:pStyle w:val="NoSpacing"/>
+        <w:rPr>
+          <w:rStyle w:val="Hyperlink"/>
+          <w:color w:val="2E74B5" w:themeColor="accent1" w:themeShade="BF"/>
+        </w:rPr>
+      </w:pPr>
+      <w:hyperlink r:id="rId10" w:history="1">
+        <w:r>
+          <w:rPr>
+            <w:rStyle w:val="Hyperlink"/>
+            <w:color w:val="2E74B5" w:themeColor="accent1" w:themeShade="BF"/>
+          </w:rPr>
+          <w:t>https://www.youtube.com/watch?v=DLDrTxGpA1k</w:t>
+        </w:r>
+      </w:hyperlink>
+    </w:p>
+    <w:p>
+      <w:pPr>
+        <w:pStyle w:val="NoSpacing"/>
+        <w:rPr>
+          <w:rStyle w:val="Hyperlink"/>
+          <w:color w:val="2E74B5" w:themeColor="accent1" w:themeShade="BF"/>
+        </w:rPr>
+      </w:pPr>
+      <w:bookmarkStart w:id="0" w:name="_GoBack"/>
+      <w:bookmarkEnd w:id="0"/>
+    </w:p>
+    <w:p>
+      <w:pPr>
         <w:pStyle w:val="Heading1"/>
         <w:shd w:val="clear" w:color="auto" w:fill="F9F9F9"/>
         <w:spacing w:before="0" w:beforeAutospacing="0" w:after="0" w:afterAutospacing="0"/>
         <w:rPr>
-          <w:rFonts w:asciiTheme="minorHAnsi" w:hAnsiTheme="minorHAnsi" w:cs="Arial"/>
+          <w:rFonts w:ascii="Arial" w:hAnsi="Arial" w:cs="Arial"/>
           <w:b w:val="0"/>
           <w:bCs w:val="0"/>
           <w:sz w:val="22"/>
@@ -247,41 +461,156 @@
       </w:pPr>
       <w:r>
         <w:rPr>
-          <w:rFonts w:asciiTheme="minorHAnsi" w:hAnsiTheme="minorHAnsi" w:cs="Arial"/>
+          <w:rFonts w:ascii="Arial" w:hAnsi="Arial" w:cs="Arial"/>
           <w:b w:val="0"/>
           <w:bCs w:val="0"/>
           <w:sz w:val="22"/>
           <w:szCs w:val="22"/>
         </w:rPr>
-        <w:t>LOGIN FORM WITH SESSION AND LOGOUT FUNCTIONALITY USING ENTITY FRAMEWORK IN MVC (URDU / HINDI)</w:t>
-      </w:r>
-    </w:p>
-    <w:p>
-      <w:pPr>
-        <w:rPr>
-          <w:color w:val="2E74B5" w:themeColor="accent1" w:themeShade="BF"/>
-        </w:rPr>
-      </w:pPr>
-      <w:hyperlink r:id="rId8" w:history="1">
+        <w:t xml:space="preserve">Part 30- How to return multiple models to a view in asp.net </w:t>
+      </w:r>
+      <w:proofErr w:type="spellStart"/>
+      <w:r>
+        <w:rPr>
+          <w:rFonts w:ascii="Arial" w:hAnsi="Arial" w:cs="Arial"/>
+          <w:b w:val="0"/>
+          <w:bCs w:val="0"/>
+          <w:sz w:val="22"/>
+          <w:szCs w:val="22"/>
+        </w:rPr>
+        <w:t>mvc</w:t>
+      </w:r>
+      <w:proofErr w:type="spellEnd"/>
+      <w:r>
+        <w:rPr>
+          <w:rFonts w:ascii="Arial" w:hAnsi="Arial" w:cs="Arial"/>
+          <w:b w:val="0"/>
+          <w:bCs w:val="0"/>
+          <w:sz w:val="22"/>
+          <w:szCs w:val="22"/>
+        </w:rPr>
+        <w:t xml:space="preserve"> | Interview question</w:t>
+      </w:r>
+    </w:p>
+    <w:p>
+      <w:pPr>
+        <w:pStyle w:val="NoSpacing"/>
+        <w:rPr>
+          <w:rStyle w:val="Hyperlink"/>
+          <w:color w:val="2E74B5" w:themeColor="accent1" w:themeShade="BF"/>
+        </w:rPr>
+      </w:pPr>
+      <w:hyperlink r:id="rId11" w:history="1">
         <w:r>
           <w:rPr>
             <w:rStyle w:val="Hyperlink"/>
             <w:color w:val="2E74B5" w:themeColor="accent1" w:themeShade="BF"/>
-            <w:u w:val="none"/>
           </w:rPr>
-          <w:t>https://www.youtube.com/watch</w:t>
+          <w:t>https://www.youtube.com/watch?v=vy-KBigg9WA</w:t>
         </w:r>
-        <w:bookmarkStart w:id="0" w:name="_GoBack"/>
-        <w:bookmarkEnd w:id="0"/>
+      </w:hyperlink>
+    </w:p>
+    <w:p>
+      <w:pPr>
+        <w:pStyle w:val="NoSpacing"/>
+        <w:rPr>
+          <w:rStyle w:val="Hyperlink"/>
+          <w:color w:val="2E74B5" w:themeColor="accent1" w:themeShade="BF"/>
+        </w:rPr>
+      </w:pPr>
+    </w:p>
+    <w:p>
+      <w:pPr>
+        <w:pStyle w:val="Heading1"/>
+        <w:shd w:val="clear" w:color="auto" w:fill="F9F9F9"/>
+        <w:spacing w:before="0" w:beforeAutospacing="0" w:after="0" w:afterAutospacing="0"/>
+        <w:rPr>
+          <w:rFonts w:ascii="Arial" w:hAnsi="Arial" w:cs="Arial"/>
+          <w:b w:val="0"/>
+          <w:bCs w:val="0"/>
+          <w:sz w:val="22"/>
+          <w:szCs w:val="22"/>
+        </w:rPr>
+      </w:pPr>
+      <w:r>
+        <w:rPr>
+          <w:rFonts w:ascii="Arial" w:hAnsi="Arial" w:cs="Arial"/>
+          <w:b w:val="0"/>
+          <w:bCs w:val="0"/>
+          <w:sz w:val="22"/>
+          <w:szCs w:val="22"/>
+        </w:rPr>
+        <w:t xml:space="preserve">Part 10 Working with multiple tables in </w:t>
+      </w:r>
+      <w:proofErr w:type="spellStart"/>
+      <w:r>
+        <w:rPr>
+          <w:rFonts w:ascii="Arial" w:hAnsi="Arial" w:cs="Arial"/>
+          <w:b w:val="0"/>
+          <w:bCs w:val="0"/>
+          <w:sz w:val="22"/>
+          <w:szCs w:val="22"/>
+        </w:rPr>
+        <w:t>mvc</w:t>
+      </w:r>
+      <w:proofErr w:type="spellEnd"/>
+      <w:r>
+        <w:rPr>
+          <w:rFonts w:ascii="Arial" w:hAnsi="Arial" w:cs="Arial"/>
+          <w:b w:val="0"/>
+          <w:bCs w:val="0"/>
+          <w:sz w:val="22"/>
+          <w:szCs w:val="22"/>
+        </w:rPr>
+        <w:t>—</w:t>
+      </w:r>
+      <w:proofErr w:type="spellStart"/>
+      <w:r>
+        <w:rPr>
+          <w:rFonts w:ascii="Arial" w:hAnsi="Arial" w:cs="Arial"/>
+          <w:b w:val="0"/>
+          <w:bCs w:val="0"/>
+          <w:sz w:val="22"/>
+          <w:szCs w:val="22"/>
+        </w:rPr>
+        <w:t>KudVenkat</w:t>
+      </w:r>
+      <w:proofErr w:type="spellEnd"/>
+    </w:p>
+    <w:p>
+      <w:pPr>
+        <w:pStyle w:val="Heading1"/>
+        <w:shd w:val="clear" w:color="auto" w:fill="F9F9F9"/>
+        <w:spacing w:before="0" w:beforeAutospacing="0" w:after="0" w:afterAutospacing="0"/>
+        <w:rPr>
+          <w:rFonts w:ascii="Arial" w:hAnsi="Arial" w:cs="Arial"/>
+          <w:b w:val="0"/>
+          <w:bCs w:val="0"/>
+          <w:color w:val="2E74B5" w:themeColor="accent1" w:themeShade="BF"/>
+          <w:sz w:val="22"/>
+          <w:szCs w:val="22"/>
+        </w:rPr>
+      </w:pPr>
+      <w:hyperlink r:id="rId12" w:history="1">
         <w:r>
           <w:rPr>
             <w:rStyle w:val="Hyperlink"/>
+            <w:b w:val="0"/>
             <w:color w:val="2E74B5" w:themeColor="accent1" w:themeShade="BF"/>
-            <w:u w:val="none"/>
+            <w:sz w:val="22"/>
+            <w:szCs w:val="22"/>
           </w:rPr>
-          <w:t>?v=vJ57KWu_tpc</w:t>
+          <w:t>https://www.youtube.com/watch?v=oN1f2Vpc-wU</w:t>
         </w:r>
       </w:hyperlink>
+    </w:p>
+    <w:p>
+      <w:pPr>
+        <w:pStyle w:val="NoSpacing"/>
+        <w:rPr>
+          <w:color w:val="2E74B5" w:themeColor="accent1" w:themeShade="BF"/>
+        </w:rPr>
+      </w:pPr>
     </w:p>
     <w:sectPr>
       <w:pgSz w:w="11906" w:h="16838"/>

</xml_diff>